<commit_message>
Me olvide de borrar algo en el informe de avance
</commit_message>
<xml_diff>
--- a/trunk/docs/Entregables/Informes de avance/InformedeAvance-Grupo5508-UTN-2016_20161014.docx
+++ b/trunk/docs/Entregables/Informes de avance/InformedeAvance-Grupo5508-UTN-2016_20161014.docx
@@ -1322,8 +1322,6 @@
               </w:rPr>
               <w:t>Casos de uso del módulo de autoaprendizaje del sistema</w:t>
             </w:r>
-            <w:bookmarkStart w:id="0" w:name="_GoBack"/>
-            <w:bookmarkEnd w:id="0"/>
           </w:p>
           <w:p>
             <w:pPr>
@@ -1826,14 +1824,8 @@
                 <w:szCs w:val="22"/>
               </w:rPr>
             </w:pPr>
-            <w:r>
-              <w:rPr>
-                <w:rFonts w:ascii="Arial" w:eastAsia="Arial" w:hAnsi="Arial" w:cs="Arial"/>
-                <w:sz w:val="22"/>
-                <w:szCs w:val="22"/>
-              </w:rPr>
-              <w:t>Investigación de autoaprendizaje del sistema</w:t>
-            </w:r>
+            <w:bookmarkStart w:id="0" w:name="_GoBack"/>
+            <w:bookmarkEnd w:id="0"/>
           </w:p>
         </w:tc>
         <w:tc>
@@ -1854,14 +1846,6 @@
                 <w:szCs w:val="22"/>
               </w:rPr>
             </w:pPr>
-            <w:r>
-              <w:rPr>
-                <w:rFonts w:ascii="Arial" w:eastAsia="Arial" w:hAnsi="Arial" w:cs="Arial"/>
-                <w:sz w:val="22"/>
-                <w:szCs w:val="22"/>
-              </w:rPr>
-              <w:t xml:space="preserve">Tuvimos que realizar una investigación muy exhaustiva de cómo realizar el modulo de gestión de aprendizaje del sistema y de selección del contenido que nos llevo mucho tiempo, retrasando las tareas de desarrollo de casos de uso y de desarrollo. </w:t>
-            </w:r>
           </w:p>
         </w:tc>
       </w:tr>
@@ -2833,7 +2817,7 @@
       <w:rPr>
         <w:noProof/>
       </w:rPr>
-      <w:t>1</w:t>
+      <w:t>2</w:t>
     </w:r>
     <w:r>
       <w:fldChar w:fldCharType="end"/>

</xml_diff>

<commit_message>
Casos e informe de avance
</commit_message>
<xml_diff>
--- a/trunk/docs/Entregables/Informes de avance/InformedeAvance-Grupo5508-UTN-2016_20161014.docx
+++ b/trunk/docs/Entregables/Informes de avance/InformedeAvance-Grupo5508-UTN-2016_20161014.docx
@@ -1083,6 +1083,7 @@
                 <w:szCs w:val="22"/>
               </w:rPr>
             </w:pPr>
+            <w:bookmarkStart w:id="0" w:name="_GoBack"/>
             <w:r>
               <w:rPr>
                 <w:rFonts w:ascii="Arial" w:eastAsia="Arial" w:hAnsi="Arial" w:cs="Arial"/>
@@ -1108,6 +1109,7 @@
               <w:t>.0</w:t>
             </w:r>
           </w:p>
+          <w:bookmarkEnd w:id="0"/>
           <w:p>
             <w:pPr>
               <w:keepLines/>
@@ -1824,8 +1826,6 @@
                 <w:szCs w:val="22"/>
               </w:rPr>
             </w:pPr>
-            <w:bookmarkStart w:id="0" w:name="_GoBack"/>
-            <w:bookmarkEnd w:id="0"/>
           </w:p>
         </w:tc>
         <w:tc>

</xml_diff>